<commit_message>
Documentation - global updates to incorporate Tim's feedback (Research Doc, Test plan, C4 doc, test doc, test excel sheet doc)
</commit_message>
<xml_diff>
--- a/Documentation/Word Docs/Research Document.docx
+++ b/Documentation/Word Docs/Research Document.docx
@@ -10,6 +10,7 @@
           <w:docPartUnique/>
         </w:docPartObj>
       </w:sdtPr>
+      <w:sdtEndPr/>
       <w:sdtContent>
         <w:p>
           <w:r>
@@ -89,6 +90,7 @@
                                     <w:dataBinding w:prefixMappings="xmlns:ns0='http://schemas.openxmlformats.org/package/2006/metadata/core-properties' xmlns:ns1='http://purl.org/dc/elements/1.1/'" w:xpath="/ns0:coreProperties[1]/ns1:creator[1]" w:storeItemID="{6C3C8BC8-F283-45AE-878A-BAB7291924A1}"/>
                                     <w:text/>
                                   </w:sdtPr>
+                                  <w:sdtEndPr/>
                                   <w:sdtContent>
                                     <w:r>
                                       <w:rPr>
@@ -148,6 +150,7 @@
                               <w:dataBinding w:prefixMappings="xmlns:ns0='http://schemas.openxmlformats.org/package/2006/metadata/core-properties' xmlns:ns1='http://purl.org/dc/elements/1.1/'" w:xpath="/ns0:coreProperties[1]/ns1:creator[1]" w:storeItemID="{6C3C8BC8-F283-45AE-878A-BAB7291924A1}"/>
                               <w:text/>
                             </w:sdtPr>
+                            <w:sdtEndPr/>
                             <w:sdtContent>
                               <w:r>
                                 <w:rPr>
@@ -372,6 +375,7 @@
                                     <w:dataBinding w:prefixMappings="xmlns:ns0='http://schemas.microsoft.com/office/2006/coverPageProps'" w:xpath="/ns0:CoverPageProperties[1]/ns0:Abstract[1]" w:storeItemID="{55AF091B-3C7A-41E3-B477-F2FDAA23CFDA}"/>
                                     <w:text/>
                                   </w:sdtPr>
+                                  <w:sdtEndPr/>
                                   <w:sdtContent>
                                     <w:r>
                                       <w:rPr>
@@ -425,6 +429,7 @@
                               <w:dataBinding w:prefixMappings="xmlns:ns0='http://schemas.microsoft.com/office/2006/coverPageProps'" w:xpath="/ns0:CoverPageProperties[1]/ns0:Abstract[1]" w:storeItemID="{55AF091B-3C7A-41E3-B477-F2FDAA23CFDA}"/>
                               <w:text/>
                             </w:sdtPr>
+                            <w:sdtEndPr/>
                             <w:sdtContent>
                               <w:r>
                                 <w:rPr>
@@ -716,6 +721,7 @@
                                   <w:dataBinding w:prefixMappings="xmlns:ns0='http://schemas.openxmlformats.org/package/2006/metadata/core-properties' xmlns:ns1='http://purl.org/dc/elements/1.1/'" w:xpath="/ns0:coreProperties[1]/ns1:title[1]" w:storeItemID="{6C3C8BC8-F283-45AE-878A-BAB7291924A1}"/>
                                   <w:text/>
                                 </w:sdtPr>
+                                <w:sdtEndPr/>
                                 <w:sdtContent>
                                   <w:p>
                                     <w:pPr>
@@ -755,6 +761,7 @@
                                   <w:dataBinding w:prefixMappings="xmlns:ns0='http://schemas.openxmlformats.org/package/2006/metadata/core-properties' xmlns:ns1='http://purl.org/dc/elements/1.1/'" w:xpath="/ns0:coreProperties[1]/ns1:subject[1]" w:storeItemID="{6C3C8BC8-F283-45AE-878A-BAB7291924A1}"/>
                                   <w:text/>
                                 </w:sdtPr>
+                                <w:sdtEndPr/>
                                 <w:sdtContent>
                                   <w:p>
                                     <w:pPr>
@@ -820,6 +827,7 @@
                             <w:dataBinding w:prefixMappings="xmlns:ns0='http://schemas.openxmlformats.org/package/2006/metadata/core-properties' xmlns:ns1='http://purl.org/dc/elements/1.1/'" w:xpath="/ns0:coreProperties[1]/ns1:title[1]" w:storeItemID="{6C3C8BC8-F283-45AE-878A-BAB7291924A1}"/>
                             <w:text/>
                           </w:sdtPr>
+                          <w:sdtEndPr/>
                           <w:sdtContent>
                             <w:p>
                               <w:pPr>
@@ -859,6 +867,7 @@
                             <w:dataBinding w:prefixMappings="xmlns:ns0='http://schemas.openxmlformats.org/package/2006/metadata/core-properties' xmlns:ns1='http://purl.org/dc/elements/1.1/'" w:xpath="/ns0:coreProperties[1]/ns1:subject[1]" w:storeItemID="{6C3C8BC8-F283-45AE-878A-BAB7291924A1}"/>
                             <w:text/>
                           </w:sdtPr>
+                          <w:sdtEndPr/>
                           <w:sdtContent>
                             <w:p>
                               <w:pPr>
@@ -922,6 +931,15 @@
     </w:p>
     <w:sdt>
       <w:sdtPr>
+        <w:rPr>
+          <w:rFonts w:ascii="Times New Roman" w:eastAsia="Times New Roman" w:hAnsi="Times New Roman" w:cs="Times New Roman"/>
+          <w:b w:val="0"/>
+          <w:bCs w:val="0"/>
+          <w:color w:val="auto"/>
+          <w:sz w:val="24"/>
+          <w:szCs w:val="24"/>
+          <w:lang w:val="en-NL" w:eastAsia="en-GB"/>
+        </w:rPr>
         <w:id w:val="426156853"/>
         <w:docPartObj>
           <w:docPartGallery w:val="Table of Contents"/>
@@ -930,12 +948,7 @@
       </w:sdtPr>
       <w:sdtEndPr>
         <w:rPr>
-          <w:rFonts w:ascii="Times New Roman" w:eastAsia="Times New Roman" w:hAnsi="Times New Roman" w:cs="Times New Roman"/>
           <w:noProof/>
-          <w:color w:val="auto"/>
-          <w:sz w:val="24"/>
-          <w:szCs w:val="24"/>
-          <w:lang w:val="en-NL" w:eastAsia="en-GB"/>
         </w:rPr>
       </w:sdtEndPr>
       <w:sdtContent>
@@ -980,7 +993,7 @@
             </w:rPr>
             <w:fldChar w:fldCharType="separate"/>
           </w:r>
-          <w:hyperlink w:anchor="_Toc100859395" w:history="1">
+          <w:hyperlink w:anchor="_Toc102069153" w:history="1">
             <w:r>
               <w:rPr>
                 <w:rStyle w:val="Hyperlink"/>
@@ -1008,7 +1021,7 @@
                 <w:noProof/>
                 <w:webHidden/>
               </w:rPr>
-              <w:instrText xml:space="preserve"> PAGEREF _Toc100859395 \h </w:instrText>
+              <w:instrText xml:space="preserve"> PAGEREF _Toc102069153 \h </w:instrText>
             </w:r>
             <w:r>
               <w:rPr>
@@ -1055,7 +1068,7 @@
               <w:szCs w:val="24"/>
             </w:rPr>
           </w:pPr>
-          <w:hyperlink w:anchor="_Toc100859396" w:history="1">
+          <w:hyperlink w:anchor="_Toc102069154" w:history="1">
             <w:r>
               <w:rPr>
                 <w:rStyle w:val="Hyperlink"/>
@@ -1083,7 +1096,7 @@
                 <w:noProof/>
                 <w:webHidden/>
               </w:rPr>
-              <w:instrText xml:space="preserve"> PAGEREF _Toc100859396 \h </w:instrText>
+              <w:instrText xml:space="preserve"> PAGEREF _Toc102069154 \h </w:instrText>
             </w:r>
             <w:r>
               <w:rPr>
@@ -1130,7 +1143,7 @@
               <w:szCs w:val="24"/>
             </w:rPr>
           </w:pPr>
-          <w:hyperlink w:anchor="_Toc100859397" w:history="1">
+          <w:hyperlink w:anchor="_Toc102069155" w:history="1">
             <w:r>
               <w:rPr>
                 <w:rStyle w:val="Hyperlink"/>
@@ -1158,7 +1171,7 @@
                 <w:noProof/>
                 <w:webHidden/>
               </w:rPr>
-              <w:instrText xml:space="preserve"> PAGEREF _Toc100859397 \h </w:instrText>
+              <w:instrText xml:space="preserve"> PAGEREF _Toc102069155 \h </w:instrText>
             </w:r>
             <w:r>
               <w:rPr>
@@ -1205,7 +1218,7 @@
               <w:szCs w:val="24"/>
             </w:rPr>
           </w:pPr>
-          <w:hyperlink w:anchor="_Toc100859398" w:history="1">
+          <w:hyperlink w:anchor="_Toc102069156" w:history="1">
             <w:r>
               <w:rPr>
                 <w:rStyle w:val="Hyperlink"/>
@@ -1233,7 +1246,7 @@
                 <w:noProof/>
                 <w:webHidden/>
               </w:rPr>
-              <w:instrText xml:space="preserve"> PAGEREF _Toc100859398 \h </w:instrText>
+              <w:instrText xml:space="preserve"> PAGEREF _Toc102069156 \h </w:instrText>
             </w:r>
             <w:r>
               <w:rPr>
@@ -1280,7 +1293,7 @@
               <w:szCs w:val="24"/>
             </w:rPr>
           </w:pPr>
-          <w:hyperlink w:anchor="_Toc100859399" w:history="1">
+          <w:hyperlink w:anchor="_Toc102069157" w:history="1">
             <w:r>
               <w:rPr>
                 <w:rStyle w:val="Hyperlink"/>
@@ -1308,7 +1321,7 @@
                 <w:noProof/>
                 <w:webHidden/>
               </w:rPr>
-              <w:instrText xml:space="preserve"> PAGEREF _Toc100859399 \h </w:instrText>
+              <w:instrText xml:space="preserve"> PAGEREF _Toc102069157 \h </w:instrText>
             </w:r>
             <w:r>
               <w:rPr>
@@ -1355,7 +1368,7 @@
               <w:szCs w:val="24"/>
             </w:rPr>
           </w:pPr>
-          <w:hyperlink w:anchor="_Toc100859400" w:history="1">
+          <w:hyperlink w:anchor="_Toc102069158" w:history="1">
             <w:r>
               <w:rPr>
                 <w:rStyle w:val="Hyperlink"/>
@@ -1383,7 +1396,7 @@
                 <w:noProof/>
                 <w:webHidden/>
               </w:rPr>
-              <w:instrText xml:space="preserve"> PAGEREF _Toc100859400 \h </w:instrText>
+              <w:instrText xml:space="preserve"> PAGEREF _Toc102069158 \h </w:instrText>
             </w:r>
             <w:r>
               <w:rPr>
@@ -1430,7 +1443,7 @@
               <w:szCs w:val="24"/>
             </w:rPr>
           </w:pPr>
-          <w:hyperlink w:anchor="_Toc100859401" w:history="1">
+          <w:hyperlink w:anchor="_Toc102069159" w:history="1">
             <w:r>
               <w:rPr>
                 <w:rStyle w:val="Hyperlink"/>
@@ -1458,7 +1471,80 @@
                 <w:noProof/>
                 <w:webHidden/>
               </w:rPr>
-              <w:instrText xml:space="preserve"> PAGEREF _Toc100859401 \h </w:instrText>
+              <w:instrText xml:space="preserve"> PAGEREF _Toc102069159 \h </w:instrText>
+            </w:r>
+            <w:r>
+              <w:rPr>
+                <w:noProof/>
+                <w:webHidden/>
+              </w:rPr>
+            </w:r>
+            <w:r>
+              <w:rPr>
+                <w:noProof/>
+                <w:webHidden/>
+              </w:rPr>
+              <w:fldChar w:fldCharType="separate"/>
+            </w:r>
+            <w:r>
+              <w:rPr>
+                <w:noProof/>
+                <w:webHidden/>
+              </w:rPr>
+              <w:t>5</w:t>
+            </w:r>
+            <w:r>
+              <w:rPr>
+                <w:noProof/>
+                <w:webHidden/>
+              </w:rPr>
+              <w:fldChar w:fldCharType="end"/>
+            </w:r>
+          </w:hyperlink>
+        </w:p>
+        <w:p>
+          <w:pPr>
+            <w:pStyle w:val="TOC2"/>
+            <w:tabs>
+              <w:tab w:val="right" w:leader="dot" w:pos="9016"/>
+            </w:tabs>
+            <w:rPr>
+              <w:rFonts w:eastAsiaTheme="minorEastAsia" w:cstheme="minorBidi"/>
+              <w:b w:val="0"/>
+              <w:bCs w:val="0"/>
+              <w:noProof/>
+              <w:sz w:val="24"/>
+              <w:szCs w:val="24"/>
+            </w:rPr>
+          </w:pPr>
+          <w:hyperlink w:anchor="_Toc102069160" w:history="1">
+            <w:r>
+              <w:rPr>
+                <w:rStyle w:val="Hyperlink"/>
+                <w:noProof/>
+              </w:rPr>
+              <w:t>Works Cited</w:t>
+            </w:r>
+            <w:r>
+              <w:rPr>
+                <w:noProof/>
+                <w:webHidden/>
+              </w:rPr>
+              <w:tab/>
+            </w:r>
+            <w:r>
+              <w:rPr>
+                <w:noProof/>
+                <w:webHidden/>
+              </w:rPr>
+              <w:fldChar w:fldCharType="begin"/>
+            </w:r>
+            <w:r>
+              <w:rPr>
+                <w:noProof/>
+                <w:webHidden/>
+              </w:rPr>
+              <w:instrText xml:space="preserve"> PAGEREF _Toc102069160 \h </w:instrText>
             </w:r>
             <w:r>
               <w:rPr>
@@ -1541,7 +1627,7 @@
           <w:lang w:val="en-US"/>
         </w:rPr>
       </w:pPr>
-      <w:bookmarkStart w:id="0" w:name="_Toc100859395"/>
+      <w:bookmarkStart w:id="0" w:name="_Toc102069153"/>
       <w:r>
         <w:rPr>
           <w:sz w:val="36"/>
@@ -1555,86 +1641,50 @@
     <w:p>
       <w:pPr>
         <w:rPr>
-          <w:lang w:val="en-US"/>
-        </w:rPr>
-      </w:pPr>
-    </w:p>
-    <w:p>
-      <w:pPr>
-        <w:rPr>
           <w:rFonts w:asciiTheme="majorBidi" w:hAnsiTheme="majorBidi" w:cstheme="majorBidi"/>
           <w:lang w:val="en-US"/>
         </w:rPr>
       </w:pPr>
+    </w:p>
+    <w:p>
+      <w:pPr>
+        <w:rPr>
+          <w:lang w:val="en-US"/>
+        </w:rPr>
+      </w:pPr>
       <w:r>
         <w:rPr>
           <w:lang w:val="en-US"/>
         </w:rPr>
         <w:tab/>
-      </w:r>
-      <w:r>
-        <w:rPr>
-          <w:rFonts w:asciiTheme="majorBidi" w:hAnsiTheme="majorBidi" w:cstheme="majorBidi"/>
-          <w:lang w:val="en-US"/>
-        </w:rPr>
-        <w:t xml:space="preserve">The individual track project is a web application that has several components and sub-components that </w:t>
-      </w:r>
-      <w:r>
-        <w:rPr>
-          <w:rFonts w:asciiTheme="majorBidi" w:hAnsiTheme="majorBidi" w:cstheme="majorBidi"/>
-          <w:lang w:val="en-US"/>
-        </w:rPr>
-        <w:t xml:space="preserve">work together </w:t>
-      </w:r>
-      <w:r>
-        <w:rPr>
-          <w:rFonts w:asciiTheme="majorBidi" w:hAnsiTheme="majorBidi" w:cstheme="majorBidi"/>
-          <w:lang w:val="en-US"/>
-        </w:rPr>
-        <w:t xml:space="preserve">and can be </w:t>
-      </w:r>
-      <w:r>
-        <w:rPr>
-          <w:rFonts w:asciiTheme="majorBidi" w:hAnsiTheme="majorBidi" w:cstheme="majorBidi"/>
-          <w:lang w:val="en-US"/>
-        </w:rPr>
-        <w:t>developed</w:t>
-      </w:r>
-      <w:r>
-        <w:rPr>
-          <w:rFonts w:asciiTheme="majorBidi" w:hAnsiTheme="majorBidi" w:cstheme="majorBidi"/>
-          <w:lang w:val="en-US"/>
-        </w:rPr>
-        <w:t xml:space="preserve"> separately </w:t>
-      </w:r>
-      <w:r>
-        <w:rPr>
-          <w:rFonts w:asciiTheme="majorBidi" w:hAnsiTheme="majorBidi" w:cstheme="majorBidi"/>
-          <w:lang w:val="en-US"/>
-        </w:rPr>
-        <w:t xml:space="preserve">and </w:t>
-      </w:r>
-      <w:r>
-        <w:rPr>
-          <w:rFonts w:asciiTheme="majorBidi" w:hAnsiTheme="majorBidi" w:cstheme="majorBidi"/>
-          <w:lang w:val="en-US"/>
-        </w:rPr>
-        <w:t xml:space="preserve">independently </w:t>
-      </w:r>
-      <w:r>
-        <w:rPr>
-          <w:rFonts w:asciiTheme="majorBidi" w:hAnsiTheme="majorBidi" w:cstheme="majorBidi"/>
-          <w:lang w:val="en-US"/>
-        </w:rPr>
-        <w:t>to achieve maintainability and scalability for the software.</w:t>
-      </w:r>
-    </w:p>
-    <w:p>
-      <w:pPr>
-        <w:rPr>
-          <w:lang w:val="en-US"/>
-        </w:rPr>
-      </w:pPr>
+        <w:t xml:space="preserve">There are different approaches </w:t>
+      </w:r>
+      <w:r>
+        <w:rPr>
+          <w:lang w:val="en-US"/>
+        </w:rPr>
+        <w:t xml:space="preserve">and alternatives to build a scalable and maintainable software architecture. One of these alternatives is Microservice architecture. </w:t>
+      </w:r>
+    </w:p>
+    <w:p>
+      <w:pPr>
+        <w:rPr>
+          <w:lang w:val="en-US"/>
+        </w:rPr>
+      </w:pPr>
+      <w:r>
+        <w:rPr>
+          <w:lang w:val="en-US"/>
+        </w:rPr>
+        <w:tab/>
+        <w:t xml:space="preserve">This document </w:t>
+      </w:r>
+      <w:r>
+        <w:rPr>
+          <w:lang w:val="en-US"/>
+        </w:rPr>
+        <w:t>investigates this alternative and how it can help achieving scalability and maintainability.</w:t>
+      </w:r>
     </w:p>
     <w:p>
       <w:pPr>
@@ -1653,7 +1703,7 @@
           <w:lang w:val="en-US"/>
         </w:rPr>
       </w:pPr>
-      <w:bookmarkStart w:id="1" w:name="_Toc100859396"/>
+      <w:bookmarkStart w:id="1" w:name="_Toc102069154"/>
       <w:r>
         <w:rPr>
           <w:sz w:val="36"/>
@@ -1667,50 +1717,25 @@
     <w:p>
       <w:pPr>
         <w:rPr>
-          <w:lang w:val="en-US"/>
-        </w:rPr>
-      </w:pPr>
-    </w:p>
-    <w:p>
-      <w:pPr>
-        <w:rPr>
           <w:rFonts w:asciiTheme="majorBidi" w:hAnsiTheme="majorBidi" w:cstheme="majorBidi"/>
           <w:lang w:val="en-US"/>
         </w:rPr>
       </w:pPr>
-      <w:r>
-        <w:rPr>
+    </w:p>
+    <w:p>
+      <w:pPr>
+        <w:rPr>
+          <w:rFonts w:asciiTheme="majorBidi" w:hAnsiTheme="majorBidi" w:cstheme="majorBidi"/>
+          <w:lang w:val="en-US"/>
+        </w:rPr>
+      </w:pPr>
+      <w:r>
+        <w:rPr>
+          <w:rFonts w:asciiTheme="majorBidi" w:hAnsiTheme="majorBidi" w:cstheme="majorBidi"/>
           <w:lang w:val="en-US"/>
         </w:rPr>
         <w:tab/>
-      </w:r>
-      <w:r>
-        <w:rPr>
-          <w:rFonts w:asciiTheme="majorBidi" w:hAnsiTheme="majorBidi" w:cstheme="majorBidi"/>
-          <w:lang w:val="en-US"/>
-        </w:rPr>
-        <w:t xml:space="preserve">How to apply micro services to </w:t>
-      </w:r>
-      <w:r>
-        <w:rPr>
-          <w:rFonts w:asciiTheme="majorBidi" w:hAnsiTheme="majorBidi" w:cstheme="majorBidi"/>
-          <w:lang w:val="en-US"/>
-        </w:rPr>
-        <w:t>my</w:t>
-      </w:r>
-      <w:r>
-        <w:rPr>
-          <w:rFonts w:asciiTheme="majorBidi" w:hAnsiTheme="majorBidi" w:cstheme="majorBidi"/>
-          <w:lang w:val="en-US"/>
-        </w:rPr>
-        <w:t xml:space="preserve"> software solution to achieve the best software architecture design</w:t>
-      </w:r>
-      <w:r>
-        <w:rPr>
-          <w:rFonts w:asciiTheme="majorBidi" w:hAnsiTheme="majorBidi" w:cstheme="majorBidi"/>
-          <w:lang w:val="en-US"/>
-        </w:rPr>
-        <w:t>.</w:t>
+        <w:t>How to achieve scalability and maintainability in my software architecture using microservices?</w:t>
       </w:r>
     </w:p>
     <w:p>
@@ -1737,30 +1762,14 @@
           <w:lang w:val="en-US"/>
         </w:rPr>
       </w:pPr>
-      <w:bookmarkStart w:id="2" w:name="_Toc100859397"/>
+      <w:bookmarkStart w:id="2" w:name="_Toc102069155"/>
       <w:r>
         <w:rPr>
           <w:sz w:val="36"/>
           <w:szCs w:val="36"/>
           <w:lang w:val="en-US"/>
         </w:rPr>
-        <w:t>Sub</w:t>
-      </w:r>
-      <w:r>
-        <w:rPr>
-          <w:sz w:val="36"/>
-          <w:szCs w:val="36"/>
-          <w:lang w:val="en-US"/>
-        </w:rPr>
-        <w:t xml:space="preserve"> Question</w:t>
-      </w:r>
-      <w:r>
-        <w:rPr>
-          <w:sz w:val="36"/>
-          <w:szCs w:val="36"/>
-          <w:lang w:val="en-US"/>
-        </w:rPr>
-        <w:t>s</w:t>
+        <w:t>Sub Questions</w:t>
       </w:r>
       <w:bookmarkEnd w:id="2"/>
     </w:p>
@@ -1929,7 +1938,7 @@
           <w:lang w:val="en-US"/>
         </w:rPr>
       </w:pPr>
-      <w:bookmarkStart w:id="3" w:name="_Toc100859398"/>
+      <w:bookmarkStart w:id="3" w:name="_Toc102069156"/>
       <w:r>
         <w:rPr>
           <w:sz w:val="36"/>
@@ -1966,7 +1975,6 @@
     </w:p>
     <w:p>
       <w:pPr>
-        <w:ind w:firstLine="720"/>
         <w:rPr>
           <w:lang w:val="en-US"/>
         </w:rPr>
@@ -2623,7 +2631,7 @@
           <w:lang w:val="en-US"/>
         </w:rPr>
       </w:pPr>
-      <w:bookmarkStart w:id="4" w:name="_Toc100859399"/>
+      <w:bookmarkStart w:id="4" w:name="_Toc102069157"/>
       <w:r>
         <w:rPr>
           <w:sz w:val="36"/>
@@ -2730,7 +2738,7 @@
           <w:szCs w:val="21"/>
           <w:shd w:val="clear" w:color="auto" w:fill="FFFFFF"/>
         </w:rPr>
-        <w:t>Breaking a complex IT system or problem into smaller parts ensures its maintainability and robustness, and facilitates cooperation in large-scale software projects.</w:t>
+        <w:t>Breaking a complex IT system or problem into smaller parts ensures its maintainability and robustness, and facilitates cooperation in large-scale software projects</w:t>
       </w:r>
       <w:r>
         <w:rPr>
@@ -2741,25 +2749,102 @@
           <w:shd w:val="clear" w:color="auto" w:fill="FFFFFF"/>
           <w:lang w:val="en-US"/>
         </w:rPr>
+        <w:t xml:space="preserve"> </w:t>
+      </w:r>
+      <w:sdt>
+        <w:sdtPr>
+          <w:rPr>
+            <w:rFonts w:ascii="Arial" w:hAnsi="Arial" w:cs="Arial"/>
+            <w:color w:val="222222"/>
+            <w:sz w:val="21"/>
+            <w:szCs w:val="21"/>
+            <w:shd w:val="clear" w:color="auto" w:fill="FFFFFF"/>
+            <w:lang w:val="en-US"/>
+          </w:rPr>
+          <w:id w:val="-648592701"/>
+          <w:citation/>
+        </w:sdtPr>
+        <w:sdtEndPr/>
+        <w:sdtContent>
+          <w:r>
+            <w:rPr>
+              <w:rFonts w:ascii="Arial" w:hAnsi="Arial" w:cs="Arial"/>
+              <w:color w:val="222222"/>
+              <w:sz w:val="21"/>
+              <w:szCs w:val="21"/>
+              <w:shd w:val="clear" w:color="auto" w:fill="FFFFFF"/>
+              <w:lang w:val="en-US"/>
+            </w:rPr>
+            <w:fldChar w:fldCharType="begin"/>
+          </w:r>
+          <w:r>
+            <w:rPr>
+              <w:rFonts w:ascii="Arial" w:hAnsi="Arial" w:cs="Arial"/>
+              <w:color w:val="222222"/>
+              <w:sz w:val="21"/>
+              <w:szCs w:val="21"/>
+              <w:shd w:val="clear" w:color="auto" w:fill="FFFFFF"/>
+              <w:lang w:val="en-US"/>
+            </w:rPr>
+            <w:instrText xml:space="preserve">CITATION Dec \l 1033 </w:instrText>
+          </w:r>
+          <w:r>
+            <w:rPr>
+              <w:rFonts w:ascii="Arial" w:hAnsi="Arial" w:cs="Arial"/>
+              <w:color w:val="222222"/>
+              <w:sz w:val="21"/>
+              <w:szCs w:val="21"/>
+              <w:shd w:val="clear" w:color="auto" w:fill="FFFFFF"/>
+              <w:lang w:val="en-US"/>
+            </w:rPr>
+            <w:fldChar w:fldCharType="separate"/>
+          </w:r>
+          <w:r>
+            <w:rPr>
+              <w:rFonts w:ascii="Arial" w:hAnsi="Arial" w:cs="Arial"/>
+              <w:noProof/>
+              <w:color w:val="222222"/>
+              <w:sz w:val="21"/>
+              <w:szCs w:val="21"/>
+              <w:shd w:val="clear" w:color="auto" w:fill="FFFFFF"/>
+              <w:lang w:val="en-US"/>
+            </w:rPr>
+            <w:t>(Decomposition, 2022)</w:t>
+          </w:r>
+          <w:r>
+            <w:rPr>
+              <w:rFonts w:ascii="Arial" w:hAnsi="Arial" w:cs="Arial"/>
+              <w:color w:val="222222"/>
+              <w:sz w:val="21"/>
+              <w:szCs w:val="21"/>
+              <w:shd w:val="clear" w:color="auto" w:fill="FFFFFF"/>
+              <w:lang w:val="en-US"/>
+            </w:rPr>
+            <w:fldChar w:fldCharType="end"/>
+          </w:r>
+        </w:sdtContent>
+      </w:sdt>
+      <w:r>
+        <w:rPr>
+          <w:rFonts w:ascii="Arial" w:hAnsi="Arial" w:cs="Arial"/>
+          <w:color w:val="222222"/>
+          <w:sz w:val="21"/>
+          <w:szCs w:val="21"/>
+          <w:shd w:val="clear" w:color="auto" w:fill="FFFFFF"/>
+        </w:rPr>
+        <w:t>.</w:t>
+      </w:r>
+      <w:r>
+        <w:rPr>
+          <w:rFonts w:ascii="Arial" w:hAnsi="Arial" w:cs="Arial"/>
+          <w:color w:val="222222"/>
+          <w:sz w:val="21"/>
+          <w:szCs w:val="21"/>
+          <w:shd w:val="clear" w:color="auto" w:fill="FFFFFF"/>
+          <w:lang w:val="en-US"/>
+        </w:rPr>
         <w:t>”</w:t>
       </w:r>
-    </w:p>
-    <w:p>
-      <w:r>
-        <w:rPr>
-          <w:lang w:val="en-US"/>
-        </w:rPr>
-        <w:t xml:space="preserve">Link: </w:t>
-      </w:r>
-      <w:hyperlink r:id="rId7" w:history="1">
-        <w:r>
-          <w:rPr>
-            <w:rStyle w:val="Hyperlink"/>
-            <w:rFonts w:eastAsiaTheme="minorEastAsia"/>
-          </w:rPr>
-          <w:t>Decomposition - ICT research methods</w:t>
-        </w:r>
-      </w:hyperlink>
     </w:p>
     <w:p>
       <w:pPr>
@@ -2842,7 +2927,7 @@
           <w:color w:val="222222"/>
           <w:shd w:val="clear" w:color="auto" w:fill="FFFFFF"/>
         </w:rPr>
-        <w:t>improves the quality (and structure) of the designed software.</w:t>
+        <w:t>improves the quality (and structure) of the designed software</w:t>
       </w:r>
       <w:r>
         <w:rPr>
@@ -2851,28 +2936,86 @@
           <w:shd w:val="clear" w:color="auto" w:fill="FFFFFF"/>
           <w:lang w:val="en-US"/>
         </w:rPr>
-        <w:t>”</w:t>
-      </w:r>
-    </w:p>
-    <w:p>
+        <w:t xml:space="preserve"> </w:t>
+      </w:r>
+      <w:sdt>
+        <w:sdtPr>
+          <w:rPr>
+            <w:rFonts w:asciiTheme="majorBidi" w:hAnsiTheme="majorBidi" w:cstheme="majorBidi"/>
+            <w:color w:val="222222"/>
+            <w:shd w:val="clear" w:color="auto" w:fill="FFFFFF"/>
+            <w:lang w:val="en-US"/>
+          </w:rPr>
+          <w:id w:val="-535044339"/>
+          <w:citation/>
+        </w:sdtPr>
+        <w:sdtEndPr/>
+        <w:sdtContent>
+          <w:r>
+            <w:rPr>
+              <w:rFonts w:asciiTheme="majorBidi" w:hAnsiTheme="majorBidi" w:cstheme="majorBidi"/>
+              <w:color w:val="222222"/>
+              <w:shd w:val="clear" w:color="auto" w:fill="FFFFFF"/>
+              <w:lang w:val="en-US"/>
+            </w:rPr>
+            <w:fldChar w:fldCharType="begin"/>
+          </w:r>
+          <w:r>
+            <w:rPr>
+              <w:rFonts w:asciiTheme="majorBidi" w:hAnsiTheme="majorBidi" w:cstheme="majorBidi"/>
+              <w:color w:val="222222"/>
+              <w:shd w:val="clear" w:color="auto" w:fill="FFFFFF"/>
+              <w:lang w:val="en-US"/>
+            </w:rPr>
+            <w:instrText xml:space="preserve"> CITATION Des22 \l 1033 </w:instrText>
+          </w:r>
+          <w:r>
+            <w:rPr>
+              <w:rFonts w:asciiTheme="majorBidi" w:hAnsiTheme="majorBidi" w:cstheme="majorBidi"/>
+              <w:color w:val="222222"/>
+              <w:shd w:val="clear" w:color="auto" w:fill="FFFFFF"/>
+              <w:lang w:val="en-US"/>
+            </w:rPr>
+            <w:fldChar w:fldCharType="separate"/>
+          </w:r>
+          <w:r>
+            <w:rPr>
+              <w:rFonts w:asciiTheme="majorBidi" w:hAnsiTheme="majorBidi" w:cstheme="majorBidi"/>
+              <w:noProof/>
+              <w:color w:val="222222"/>
+              <w:shd w:val="clear" w:color="auto" w:fill="FFFFFF"/>
+              <w:lang w:val="en-US"/>
+            </w:rPr>
+            <w:t>(Design pattern research, 2022)</w:t>
+          </w:r>
+          <w:r>
+            <w:rPr>
+              <w:rFonts w:asciiTheme="majorBidi" w:hAnsiTheme="majorBidi" w:cstheme="majorBidi"/>
+              <w:color w:val="222222"/>
+              <w:shd w:val="clear" w:color="auto" w:fill="FFFFFF"/>
+              <w:lang w:val="en-US"/>
+            </w:rPr>
+            <w:fldChar w:fldCharType="end"/>
+          </w:r>
+        </w:sdtContent>
+      </w:sdt>
       <w:r>
         <w:rPr>
           <w:rFonts w:asciiTheme="majorBidi" w:hAnsiTheme="majorBidi" w:cstheme="majorBidi"/>
           <w:color w:val="222222"/>
           <w:shd w:val="clear" w:color="auto" w:fill="FFFFFF"/>
-          <w:lang w:val="en-US"/>
-        </w:rPr>
-        <w:t xml:space="preserve">Link: </w:t>
-      </w:r>
-      <w:hyperlink r:id="rId8" w:history="1">
-        <w:r>
-          <w:rPr>
-            <w:rStyle w:val="Hyperlink"/>
-            <w:rFonts w:eastAsiaTheme="minorEastAsia"/>
-          </w:rPr>
-          <w:t>Design pattern research - ICT research methods</w:t>
-        </w:r>
-      </w:hyperlink>
+        </w:rPr>
+        <w:t>.</w:t>
+      </w:r>
+      <w:r>
+        <w:rPr>
+          <w:rFonts w:asciiTheme="majorBidi" w:hAnsiTheme="majorBidi" w:cstheme="majorBidi"/>
+          <w:color w:val="222222"/>
+          <w:shd w:val="clear" w:color="auto" w:fill="FFFFFF"/>
+          <w:lang w:val="en-US"/>
+        </w:rPr>
+        <w:t>”</w:t>
+      </w:r>
     </w:p>
     <w:p>
       <w:pPr>
@@ -2955,7 +3098,31 @@
         <w:rPr>
           <w:lang w:val="en-US"/>
         </w:rPr>
-        <w:t>splitting complex systems into smaller reusable and maintainable components starting from separating for example a web app into a frontend and backend and have the latter split into more small components (layers) that communicate between each other and deliver resources after treatment to the frontend using API services.</w:t>
+        <w:t xml:space="preserve">splitting complex systems into smaller reusable and maintainable components </w:t>
+      </w:r>
+      <w:r>
+        <w:rPr>
+          <w:lang w:val="en-US"/>
+        </w:rPr>
+        <w:t xml:space="preserve">by </w:t>
+      </w:r>
+      <w:r>
+        <w:rPr>
+          <w:lang w:val="en-US"/>
+        </w:rPr>
+        <w:t>split</w:t>
+      </w:r>
+      <w:r>
+        <w:rPr>
+          <w:lang w:val="en-US"/>
+        </w:rPr>
+        <w:t>ting the backend</w:t>
+      </w:r>
+      <w:r>
+        <w:rPr>
+          <w:lang w:val="en-US"/>
+        </w:rPr>
+        <w:t xml:space="preserve"> into more small components (layers) that communicate between each other and deliver resources after treatment to the frontend using API services.</w:t>
       </w:r>
     </w:p>
     <w:p>
@@ -3030,27 +3197,64 @@
         <w:rPr>
           <w:lang w:val="en-US"/>
         </w:rPr>
-        <w:t>” into mine.</w:t>
-      </w:r>
-    </w:p>
-    <w:p>
-      <w:r>
-        <w:rPr>
-          <w:lang w:val="en-US"/>
-        </w:rPr>
-        <w:t xml:space="preserve">Link: </w:t>
-      </w:r>
-      <w:hyperlink r:id="rId9" w:history="1">
-        <w:r>
+        <w:t>” into mine</w:t>
+      </w:r>
+      <w:r>
+        <w:rPr>
+          <w:lang w:val="en-US"/>
+        </w:rPr>
+        <w:t xml:space="preserve"> </w:t>
+      </w:r>
+      <w:sdt>
+        <w:sdtPr>
           <w:rPr>
-            <w:rStyle w:val="Hyperlink"/>
-            <w:rFonts w:eastAsiaTheme="minorEastAsia"/>
+            <w:lang w:val="en-US"/>
           </w:rPr>
-          <w:t>Available product analysis - ICT research methods</w:t>
-        </w:r>
-      </w:hyperlink>
-    </w:p>
-    <w:p/>
+          <w:id w:val="713316197"/>
+          <w:citation/>
+        </w:sdtPr>
+        <w:sdtEndPr/>
+        <w:sdtContent>
+          <w:r>
+            <w:rPr>
+              <w:lang w:val="en-US"/>
+            </w:rPr>
+            <w:fldChar w:fldCharType="begin"/>
+          </w:r>
+          <w:r>
+            <w:rPr>
+              <w:lang w:val="en-US"/>
+            </w:rPr>
+            <w:instrText xml:space="preserve"> CITATION Ava22 \l 1033 </w:instrText>
+          </w:r>
+          <w:r>
+            <w:rPr>
+              <w:lang w:val="en-US"/>
+            </w:rPr>
+            <w:fldChar w:fldCharType="separate"/>
+          </w:r>
+          <w:r>
+            <w:rPr>
+              <w:noProof/>
+              <w:lang w:val="en-US"/>
+            </w:rPr>
+            <w:t>(Available product analysis, 2022)</w:t>
+          </w:r>
+          <w:r>
+            <w:rPr>
+              <w:lang w:val="en-US"/>
+            </w:rPr>
+            <w:fldChar w:fldCharType="end"/>
+          </w:r>
+        </w:sdtContent>
+      </w:sdt>
+      <w:r>
+        <w:rPr>
+          <w:lang w:val="en-US"/>
+        </w:rPr>
+        <w:t>.</w:t>
+      </w:r>
+    </w:p>
     <w:p>
       <w:pPr>
         <w:ind w:firstLine="360"/>
@@ -3066,7 +3270,7 @@
           <w:lang w:val="en-US"/>
         </w:rPr>
       </w:pPr>
-      <w:bookmarkStart w:id="5" w:name="_Toc100859400"/>
+      <w:bookmarkStart w:id="5" w:name="_Toc102069158"/>
       <w:r>
         <w:rPr>
           <w:sz w:val="36"/>
@@ -3121,19 +3325,7 @@
         <w:rPr>
           <w:lang w:val="en-US"/>
         </w:rPr>
-        <w:t xml:space="preserve">about how to apply Micro Services to my project is to make sure to apply all the design </w:t>
-      </w:r>
-      <w:r>
-        <w:rPr>
-          <w:lang w:val="en-US"/>
-        </w:rPr>
-        <w:t xml:space="preserve">principles </w:t>
-      </w:r>
-      <w:r>
-        <w:rPr>
-          <w:lang w:val="en-US"/>
-        </w:rPr>
-        <w:t>(SOLID) and DRY principle and by also making sure that all the co</w:t>
+        <w:t>about how to apply Micro Services to my project is to make sure to apply all the design principles (SOLID) and DRY principle and by also making sure that all the co</w:t>
       </w:r>
       <w:r>
         <w:rPr>
@@ -3225,7 +3417,7 @@
           <w:lang w:val="en-US"/>
         </w:rPr>
       </w:pPr>
-      <w:bookmarkStart w:id="6" w:name="_Toc100859401"/>
+      <w:bookmarkStart w:id="6" w:name="_Toc102069159"/>
       <w:r>
         <w:rPr>
           <w:sz w:val="36"/>
@@ -3233,15 +3425,7 @@
           <w:lang w:val="en-US"/>
         </w:rPr>
         <w:lastRenderedPageBreak/>
-        <w:t>Re</w:t>
-      </w:r>
-      <w:r>
-        <w:rPr>
-          <w:sz w:val="36"/>
-          <w:szCs w:val="36"/>
-          <w:lang w:val="en-US"/>
-        </w:rPr>
-        <w:t>ferences</w:t>
+        <w:t>References</w:t>
       </w:r>
       <w:bookmarkEnd w:id="6"/>
     </w:p>
@@ -3259,111 +3443,126 @@
         </w:rPr>
       </w:pPr>
     </w:p>
-    <w:p>
-      <w:pPr>
-        <w:rPr>
-          <w:lang w:val="en-US"/>
-        </w:rPr>
-      </w:pPr>
-      <w:r>
-        <w:rPr>
-          <w:lang w:val="en-US"/>
-        </w:rPr>
-        <w:t>Research methods site:</w:t>
-      </w:r>
-    </w:p>
-    <w:p>
-      <w:hyperlink r:id="rId10" w:history="1">
-        <w:r>
-          <w:rPr>
-            <w:rStyle w:val="Hyperlink"/>
-            <w:rFonts w:eastAsiaTheme="minorEastAsia"/>
-          </w:rPr>
-          <w:t>Methods - ICT research methods</w:t>
-        </w:r>
-      </w:hyperlink>
-    </w:p>
-    <w:p/>
-    <w:p>
-      <w:pPr>
-        <w:rPr>
-          <w:lang w:val="en-US"/>
-        </w:rPr>
-      </w:pPr>
-      <w:r>
-        <w:rPr>
-          <w:lang w:val="en-US"/>
-        </w:rPr>
-        <w:t>Available Product Analysis</w:t>
-      </w:r>
-      <w:r>
-        <w:rPr>
-          <w:lang w:val="en-US"/>
-        </w:rPr>
-        <w:t>:</w:t>
-      </w:r>
-    </w:p>
-    <w:p>
-      <w:hyperlink r:id="rId11" w:history="1">
-        <w:r>
-          <w:rPr>
-            <w:rStyle w:val="Hyperlink"/>
-            <w:rFonts w:eastAsiaTheme="minorEastAsia"/>
-          </w:rPr>
-          <w:t>Available product analysis - ICT research methods</w:t>
-        </w:r>
-      </w:hyperlink>
-    </w:p>
-    <w:p/>
-    <w:p>
-      <w:pPr>
-        <w:rPr>
-          <w:lang w:val="en-US"/>
-        </w:rPr>
-      </w:pPr>
-      <w:r>
-        <w:rPr>
-          <w:lang w:val="en-US"/>
-        </w:rPr>
-        <w:t>Design Pattern Research:</w:t>
-      </w:r>
-    </w:p>
-    <w:p>
-      <w:hyperlink r:id="rId12" w:history="1">
-        <w:r>
-          <w:rPr>
-            <w:rStyle w:val="Hyperlink"/>
-            <w:rFonts w:eastAsiaTheme="minorEastAsia"/>
-          </w:rPr>
-          <w:t>Design pattern research - ICT research methods</w:t>
-        </w:r>
-      </w:hyperlink>
-    </w:p>
-    <w:p/>
-    <w:p>
-      <w:pPr>
-        <w:rPr>
-          <w:lang w:val="en-US"/>
-        </w:rPr>
-      </w:pPr>
-      <w:r>
-        <w:rPr>
-          <w:lang w:val="en-US"/>
-        </w:rPr>
-        <w:t>Decomposition:</w:t>
-      </w:r>
-    </w:p>
-    <w:p>
-      <w:hyperlink r:id="rId13" w:history="1">
-        <w:r>
-          <w:rPr>
-            <w:rStyle w:val="Hyperlink"/>
-            <w:rFonts w:eastAsiaTheme="minorEastAsia"/>
-          </w:rPr>
-          <w:t>Decomposition - ICT research methods</w:t>
-        </w:r>
-      </w:hyperlink>
-    </w:p>
+    <w:bookmarkStart w:id="7" w:name="_Toc102069160" w:displacedByCustomXml="next"/>
+    <w:sdt>
+      <w:sdtPr>
+        <w:rPr>
+          <w:rFonts w:ascii="Times New Roman" w:eastAsia="Times New Roman" w:hAnsi="Times New Roman" w:cs="Times New Roman"/>
+          <w:color w:val="auto"/>
+          <w:sz w:val="24"/>
+          <w:szCs w:val="24"/>
+        </w:rPr>
+        <w:id w:val="-1473518099"/>
+        <w:docPartObj>
+          <w:docPartGallery w:val="Bibliographies"/>
+          <w:docPartUnique/>
+        </w:docPartObj>
+      </w:sdtPr>
+      <w:sdtEndPr>
+        <w:rPr>
+          <w:b/>
+          <w:bCs/>
+        </w:rPr>
+      </w:sdtEndPr>
+      <w:sdtContent>
+        <w:p>
+          <w:pPr>
+            <w:pStyle w:val="Heading2"/>
+          </w:pPr>
+          <w:r>
+            <w:t>Works Cited</w:t>
+          </w:r>
+          <w:bookmarkEnd w:id="7"/>
+        </w:p>
+        <w:p>
+          <w:pPr>
+            <w:pStyle w:val="Bibliography"/>
+            <w:ind w:left="720" w:hanging="720"/>
+            <w:rPr>
+              <w:noProof/>
+            </w:rPr>
+          </w:pPr>
+          <w:r>
+            <w:fldChar w:fldCharType="begin"/>
+          </w:r>
+          <w:r>
+            <w:instrText xml:space="preserve"> BIBLIOGRAPHY </w:instrText>
+          </w:r>
+          <w:r>
+            <w:fldChar w:fldCharType="separate"/>
+          </w:r>
+          <w:r>
+            <w:rPr>
+              <w:i/>
+              <w:iCs/>
+              <w:noProof/>
+            </w:rPr>
+            <w:t>Decomposition</w:t>
+          </w:r>
+          <w:r>
+            <w:rPr>
+              <w:noProof/>
+            </w:rPr>
+            <w:t>. (2022). From Ict Research Methods: https://ictresearchmethods.nl/Decomposition</w:t>
+          </w:r>
+        </w:p>
+        <w:p>
+          <w:pPr>
+            <w:pStyle w:val="Bibliography"/>
+            <w:ind w:left="720" w:hanging="720"/>
+            <w:rPr>
+              <w:noProof/>
+            </w:rPr>
+          </w:pPr>
+          <w:r>
+            <w:rPr>
+              <w:i/>
+              <w:iCs/>
+              <w:noProof/>
+            </w:rPr>
+            <w:t>Design pattern research</w:t>
+          </w:r>
+          <w:r>
+            <w:rPr>
+              <w:noProof/>
+            </w:rPr>
+            <w:t>. (2022). From ICT Research Methods: https://ictresearchmethods.nl/Design_pattern_research</w:t>
+          </w:r>
+        </w:p>
+        <w:p>
+          <w:pPr>
+            <w:pStyle w:val="Bibliography"/>
+            <w:ind w:left="720" w:hanging="720"/>
+            <w:rPr>
+              <w:noProof/>
+            </w:rPr>
+          </w:pPr>
+          <w:r>
+            <w:rPr>
+              <w:i/>
+              <w:iCs/>
+              <w:noProof/>
+            </w:rPr>
+            <w:t>Available product analysis</w:t>
+          </w:r>
+          <w:r>
+            <w:rPr>
+              <w:noProof/>
+            </w:rPr>
+            <w:t>. (2022). From ICT Research Methods: https://ictresearchmethods.nl/Available_product_analysis</w:t>
+          </w:r>
+        </w:p>
+        <w:p>
+          <w:r>
+            <w:rPr>
+              <w:b/>
+              <w:bCs/>
+            </w:rPr>
+            <w:fldChar w:fldCharType="end"/>
+          </w:r>
+        </w:p>
+      </w:sdtContent>
+    </w:sdt>
     <w:p>
       <w:pPr>
         <w:rPr>
@@ -4689,6 +4888,28 @@
       <w:szCs w:val="32"/>
     </w:rPr>
   </w:style>
+  <w:style w:type="paragraph" w:styleId="Heading2">
+    <w:name w:val="heading 2"/>
+    <w:basedOn w:val="Normal"/>
+    <w:next w:val="Normal"/>
+    <w:link w:val="Heading2Char"/>
+    <w:uiPriority w:val="9"/>
+    <w:unhideWhenUsed/>
+    <w:qFormat/>
+    <w:rsid w:val="00C4642A"/>
+    <w:pPr>
+      <w:keepNext/>
+      <w:keepLines/>
+      <w:spacing w:before="40"/>
+      <w:outlineLvl w:val="1"/>
+    </w:pPr>
+    <w:rPr>
+      <w:rFonts w:asciiTheme="majorHAnsi" w:eastAsiaTheme="majorEastAsia" w:hAnsiTheme="majorHAnsi" w:cstheme="majorBidi"/>
+      <w:color w:val="2F5496" w:themeColor="accent1" w:themeShade="BF"/>
+      <w:sz w:val="26"/>
+      <w:szCs w:val="26"/>
+    </w:rPr>
+  </w:style>
   <w:style w:type="character" w:default="1" w:styleId="DefaultParagraphFont">
     <w:name w:val="Default Paragraph Font"/>
     <w:uiPriority w:val="1"/>
@@ -4846,7 +5067,6 @@
     <w:next w:val="Normal"/>
     <w:autoRedefine/>
     <w:uiPriority w:val="39"/>
-    <w:semiHidden/>
     <w:unhideWhenUsed/>
     <w:rsid w:val="003D477D"/>
     <w:pPr>
@@ -4978,6 +5198,28 @@
     <w:rPr>
       <w:rFonts w:asciiTheme="minorHAnsi" w:hAnsiTheme="minorHAnsi" w:cstheme="minorHAnsi"/>
       <w:sz w:val="20"/>
+    </w:rPr>
+  </w:style>
+  <w:style w:type="paragraph" w:styleId="Bibliography">
+    <w:name w:val="Bibliography"/>
+    <w:basedOn w:val="Normal"/>
+    <w:next w:val="Normal"/>
+    <w:uiPriority w:val="37"/>
+    <w:unhideWhenUsed/>
+    <w:rsid w:val="00F13D67"/>
+  </w:style>
+  <w:style w:type="character" w:customStyle="1" w:styleId="Heading2Char">
+    <w:name w:val="Heading 2 Char"/>
+    <w:basedOn w:val="DefaultParagraphFont"/>
+    <w:link w:val="Heading2"/>
+    <w:uiPriority w:val="9"/>
+    <w:rsid w:val="00C4642A"/>
+    <w:rPr>
+      <w:rFonts w:asciiTheme="majorHAnsi" w:eastAsiaTheme="majorEastAsia" w:hAnsiTheme="majorHAnsi" w:cstheme="majorBidi"/>
+      <w:color w:val="2F5496" w:themeColor="accent1" w:themeShade="BF"/>
+      <w:sz w:val="26"/>
+      <w:szCs w:val="26"/>
+      <w:lang w:eastAsia="en-GB"/>
     </w:rPr>
   </w:style>
 </w:styles>
@@ -5290,7 +5532,38 @@
 </file>
 
 <file path=customXml/item2.xml><?xml version="1.0" encoding="utf-8"?>
-<b:Sources xmlns:b="http://schemas.openxmlformats.org/officeDocument/2006/bibliography" xmlns="http://schemas.openxmlformats.org/officeDocument/2006/bibliography" SelectedStyle="/APASixthEditionOfficeOnline.xsl" StyleName="APA" Version="6"/>
+<b:Sources xmlns:b="http://schemas.openxmlformats.org/officeDocument/2006/bibliography" xmlns="http://schemas.openxmlformats.org/officeDocument/2006/bibliography" SelectedStyle="/APASixthEditionOfficeOnline.xsl" StyleName="APA" Version="6">
+  <b:Source>
+    <b:Tag>Dec</b:Tag>
+    <b:SourceType>InternetSite</b:SourceType>
+    <b:Guid>{206A23DE-A822-6C4A-BA8B-45BB1B045C57}</b:Guid>
+    <b:Title>Decomposition</b:Title>
+    <b:InternetSiteTitle>Ict Research Methods</b:InternetSiteTitle>
+    <b:URL>https://ictresearchmethods.nl/Decomposition</b:URL>
+    <b:Year>2022</b:Year>
+    <b:RefOrder>1</b:RefOrder>
+  </b:Source>
+  <b:Source>
+    <b:Tag>Des22</b:Tag>
+    <b:SourceType>InternetSite</b:SourceType>
+    <b:Guid>{BABDF4E5-F3CB-CC42-BF9F-2496F9F6786E}</b:Guid>
+    <b:Title>Design pattern research</b:Title>
+    <b:InternetSiteTitle>ICT Research Methods</b:InternetSiteTitle>
+    <b:URL>https://ictresearchmethods.nl/Design_pattern_research</b:URL>
+    <b:Year>2022</b:Year>
+    <b:RefOrder>2</b:RefOrder>
+  </b:Source>
+  <b:Source>
+    <b:Tag>Ava22</b:Tag>
+    <b:SourceType>InternetSite</b:SourceType>
+    <b:Guid>{90168999-ADC8-7C4B-BD25-0BD6EBB2DF0B}</b:Guid>
+    <b:Title>Available product analysis</b:Title>
+    <b:InternetSiteTitle>ICT Research Methods</b:InternetSiteTitle>
+    <b:URL>https://ictresearchmethods.nl/Available_product_analysis</b:URL>
+    <b:Year>2022</b:Year>
+    <b:RefOrder>3</b:RefOrder>
+  </b:Source>
+</b:Sources>
 </file>
 
 <file path=customXml/itemProps1.xml><?xml version="1.0" encoding="utf-8"?>
@@ -5302,7 +5575,7 @@
 </file>
 
 <file path=customXml/itemProps2.xml><?xml version="1.0" encoding="utf-8"?>
-<ds:datastoreItem xmlns:ds="http://schemas.openxmlformats.org/officeDocument/2006/customXml" ds:itemID="{322A90F6-45E5-B246-9C56-BCFF0CC2A90D}">
+<ds:datastoreItem xmlns:ds="http://schemas.openxmlformats.org/officeDocument/2006/customXml" ds:itemID="{88EFC578-6E6E-6B42-84FB-08B0F02F2048}">
   <ds:schemaRefs>
     <ds:schemaRef ds:uri="http://schemas.openxmlformats.org/officeDocument/2006/bibliography"/>
   </ds:schemaRefs>

</xml_diff>